<commit_message>
Ultima actualizacion, implementacion del documento de Word
</commit_message>
<xml_diff>
--- a/Lab04.docx
+++ b/Lab04.docx
@@ -239,11 +239,110 @@
     </w:p>
     <w:p>
       <w:pPr>
-        <w:rPr>
-          <w:rFonts w:ascii="Arial" w:hAnsi="Arial" w:cs="Arial"/>
-          <w:sz w:val="24"/>
-        </w:rPr>
-      </w:pPr>
+        <w:pStyle w:val="ListParagraph"/>
+        <w:numPr>
+          <w:ilvl w:val="0"/>
+          <w:numId w:val="11"/>
+        </w:numPr>
+        <w:jc w:val="both"/>
+        <w:rPr>
+          <w:rFonts w:ascii="Arial" w:hAnsi="Arial" w:cs="Arial"/>
+          <w:sz w:val="24"/>
+        </w:rPr>
+      </w:pPr>
+      <w:r>
+        <w:rPr>
+          <w:rFonts w:ascii="Arial" w:hAnsi="Arial" w:cs="Arial"/>
+          <w:sz w:val="24"/>
+        </w:rPr>
+        <w:t>Se imprime la primera línea, ya que se hace un toString de la clase padre.</w:t>
+      </w:r>
+    </w:p>
+    <w:p>
+      <w:pPr>
+        <w:pStyle w:val="ListParagraph"/>
+        <w:ind w:left="1440"/>
+        <w:jc w:val="both"/>
+        <w:rPr>
+          <w:rFonts w:ascii="Arial" w:hAnsi="Arial" w:cs="Arial"/>
+          <w:sz w:val="24"/>
+        </w:rPr>
+      </w:pPr>
+    </w:p>
+    <w:p>
+      <w:pPr>
+        <w:pStyle w:val="ListParagraph"/>
+        <w:numPr>
+          <w:ilvl w:val="0"/>
+          <w:numId w:val="11"/>
+        </w:numPr>
+        <w:jc w:val="both"/>
+        <w:rPr>
+          <w:rFonts w:ascii="Arial" w:hAnsi="Arial" w:cs="Arial"/>
+          <w:sz w:val="24"/>
+        </w:rPr>
+      </w:pPr>
+      <w:r>
+        <w:rPr>
+          <w:rFonts w:ascii="Arial" w:hAnsi="Arial" w:cs="Arial"/>
+          <w:sz w:val="24"/>
+        </w:rPr>
+        <w:t>La segunda línea “Alarma 1”, se imprime ya que se le hace un override al método de la clase padre, desde la clsae hija “Alarma” el cual cambia lo que se imprime al ser llamado el objeto de dicha clase.</w:t>
+      </w:r>
+    </w:p>
+    <w:p>
+      <w:pPr>
+        <w:jc w:val="both"/>
+        <w:rPr>
+          <w:rFonts w:ascii="Arial" w:hAnsi="Arial" w:cs="Arial"/>
+          <w:sz w:val="24"/>
+        </w:rPr>
+      </w:pPr>
+    </w:p>
+    <w:p>
+      <w:pPr>
+        <w:pStyle w:val="ListParagraph"/>
+        <w:numPr>
+          <w:ilvl w:val="0"/>
+          <w:numId w:val="11"/>
+        </w:numPr>
+        <w:jc w:val="both"/>
+        <w:rPr>
+          <w:rFonts w:ascii="Arial" w:hAnsi="Arial" w:cs="Arial"/>
+          <w:sz w:val="24"/>
+        </w:rPr>
+      </w:pPr>
+      <w:r>
+        <w:rPr>
+          <w:rFonts w:ascii="Arial" w:hAnsi="Arial" w:cs="Arial"/>
+          <w:sz w:val="24"/>
+        </w:rPr>
+        <w:t xml:space="preserve">La úlitma línea, “Timbre 2”, se imprime ya que, al extender una clase, esta posee todos los metodos creados desde la clase Padre y en efecto pueden ser usado sin necesariamente ser declarados o reescritos. </w:t>
+      </w:r>
+    </w:p>
+    <w:p>
+      <w:pPr>
+        <w:pStyle w:val="ListParagraph"/>
+        <w:rPr>
+          <w:rFonts w:ascii="Arial" w:hAnsi="Arial" w:cs="Arial"/>
+          <w:sz w:val="24"/>
+        </w:rPr>
+      </w:pPr>
+    </w:p>
+    <w:p>
+      <w:pPr>
+        <w:rPr>
+          <w:rFonts w:ascii="Arial" w:hAnsi="Arial" w:cs="Arial"/>
+          <w:sz w:val="24"/>
+        </w:rPr>
+      </w:pPr>
+      <w:r>
+        <w:rPr>
+          <w:rFonts w:ascii="Arial" w:hAnsi="Arial" w:cs="Arial"/>
+          <w:sz w:val="24"/>
+        </w:rPr>
+        <w:br w:type="page"/>
+      </w:r>
     </w:p>
     <w:p>
       <w:pPr>
@@ -261,6 +360,7 @@
           <w:i/>
           <w:sz w:val="24"/>
         </w:rPr>
+        <w:lastRenderedPageBreak/>
         <w:t>Ejercicio 2: Timbre y alarma (2da. Ronda)</w:t>
       </w:r>
     </w:p>
@@ -405,84 +505,691 @@
     </w:p>
     <w:p>
       <w:pPr>
-        <w:rPr>
-          <w:rFonts w:ascii="Arial" w:hAnsi="Arial" w:cs="Arial"/>
-          <w:b/>
-          <w:sz w:val="24"/>
-        </w:rPr>
-      </w:pPr>
-      <w:r>
-        <w:rPr>
-          <w:rFonts w:ascii="Arial" w:hAnsi="Arial" w:cs="Arial"/>
-          <w:b/>
-          <w:sz w:val="24"/>
-        </w:rPr>
-        <w:br w:type="page"/>
-      </w:r>
-    </w:p>
-    <w:p>
-      <w:pPr>
-        <w:rPr>
-          <w:rFonts w:ascii="Arial" w:hAnsi="Arial" w:cs="Arial"/>
-          <w:b/>
-          <w:i/>
-          <w:sz w:val="24"/>
-        </w:rPr>
-      </w:pPr>
-      <w:r>
-        <w:rPr>
-          <w:rFonts w:ascii="Arial" w:hAnsi="Arial" w:cs="Arial"/>
-          <w:b/>
-          <w:i/>
-          <w:sz w:val="24"/>
-        </w:rPr>
-        <w:lastRenderedPageBreak/>
-        <w:t>Ejercicio 3: AlarmaEmergencia</w:t>
-      </w:r>
+        <w:pStyle w:val="ListParagraph"/>
+        <w:rPr>
+          <w:rFonts w:ascii="Arial" w:hAnsi="Arial" w:cs="Arial"/>
+          <w:b/>
+          <w:sz w:val="24"/>
+        </w:rPr>
+      </w:pPr>
     </w:p>
     <w:p>
       <w:pPr>
         <w:pStyle w:val="ListParagraph"/>
         <w:numPr>
           <w:ilvl w:val="0"/>
-          <w:numId w:val="10"/>
+          <w:numId w:val="12"/>
         </w:numPr>
-        <w:rPr>
-          <w:rFonts w:ascii="Arial" w:hAnsi="Arial" w:cs="Arial"/>
-          <w:sz w:val="24"/>
-          <w:u w:val="single"/>
-        </w:rPr>
-      </w:pPr>
-      <w:r>
-        <w:rPr>
-          <w:rFonts w:ascii="Arial" w:hAnsi="Arial" w:cs="Arial"/>
-          <w:b/>
-          <w:sz w:val="24"/>
-        </w:rPr>
-        <w:t>Comportamiento de la clase “AlarmaEmergencia</w:t>
-      </w:r>
+        <w:jc w:val="both"/>
+        <w:rPr>
+          <w:rFonts w:ascii="Arial" w:hAnsi="Arial" w:cs="Arial"/>
+          <w:sz w:val="24"/>
+        </w:rPr>
+      </w:pPr>
+      <w:r>
+        <w:rPr>
+          <w:rFonts w:ascii="Arial" w:hAnsi="Arial" w:cs="Arial"/>
+          <w:sz w:val="24"/>
+        </w:rPr>
+        <w:t>La primera linea, es un override del método original de la clase padre el cual, ademas de imprimir el toString original del mismo, le concatena tres puntos suspensivos.</w:t>
+      </w:r>
+    </w:p>
+    <w:p>
+      <w:pPr>
+        <w:pStyle w:val="ListParagraph"/>
+        <w:ind w:left="1440"/>
+        <w:jc w:val="both"/>
+        <w:rPr>
+          <w:rFonts w:ascii="Arial" w:hAnsi="Arial" w:cs="Arial"/>
+          <w:sz w:val="24"/>
+        </w:rPr>
+      </w:pPr>
+    </w:p>
+    <w:p>
+      <w:pPr>
+        <w:pStyle w:val="ListParagraph"/>
+        <w:numPr>
+          <w:ilvl w:val="0"/>
+          <w:numId w:val="12"/>
+        </w:numPr>
+        <w:jc w:val="both"/>
+        <w:rPr>
+          <w:rFonts w:ascii="Arial" w:hAnsi="Arial" w:cs="Arial"/>
+          <w:sz w:val="24"/>
+        </w:rPr>
+      </w:pPr>
+      <w:r>
+        <w:rPr>
+          <w:rFonts w:ascii="Arial" w:hAnsi="Arial" w:cs="Arial"/>
+          <w:sz w:val="24"/>
+        </w:rPr>
+        <w:t>La segunda línea, está llamando al método m1, perteneciente al objeto “Alarma”, el cual hace un override al método original por lo que imprime lo que se le pide.</w:t>
+      </w:r>
+    </w:p>
+    <w:p>
+      <w:pPr>
+        <w:pStyle w:val="ListParagraph"/>
+        <w:rPr>
+          <w:rFonts w:ascii="Arial" w:hAnsi="Arial" w:cs="Arial"/>
+          <w:sz w:val="24"/>
+        </w:rPr>
+      </w:pPr>
+    </w:p>
+    <w:p>
+      <w:pPr>
+        <w:pStyle w:val="ListParagraph"/>
+        <w:ind w:left="1440"/>
+        <w:jc w:val="both"/>
+        <w:rPr>
+          <w:rFonts w:ascii="Arial" w:hAnsi="Arial" w:cs="Arial"/>
+          <w:sz w:val="24"/>
+        </w:rPr>
+      </w:pPr>
       <w:bookmarkStart w:id="0" w:name="_GoBack"/>
       <w:bookmarkEnd w:id="0"/>
-      <w:r>
-        <w:rPr>
-          <w:rFonts w:ascii="Arial" w:hAnsi="Arial" w:cs="Arial"/>
-          <w:b/>
-          <w:sz w:val="24"/>
-        </w:rPr>
-        <w:t>”</w:t>
-      </w:r>
-    </w:p>
-    <w:p>
-      <w:pPr>
-        <w:rPr>
-          <w:rFonts w:ascii="Arial" w:hAnsi="Arial" w:cs="Arial"/>
-          <w:sz w:val="24"/>
-        </w:rPr>
-      </w:pPr>
     </w:p>
     <w:p>
       <w:pPr>
         <w:pStyle w:val="ListParagraph"/>
+        <w:numPr>
+          <w:ilvl w:val="0"/>
+          <w:numId w:val="12"/>
+        </w:numPr>
+        <w:jc w:val="both"/>
+        <w:rPr>
+          <w:rFonts w:ascii="Arial" w:hAnsi="Arial" w:cs="Arial"/>
+          <w:sz w:val="24"/>
+        </w:rPr>
+      </w:pPr>
+      <w:r>
+        <w:rPr>
+          <w:rFonts w:ascii="Arial" w:hAnsi="Arial" w:cs="Arial"/>
+          <w:sz w:val="24"/>
+        </w:rPr>
+        <w:t>La tercera línea se imprime ya que, el método declarado como “m2”, está haciendo un super “sobreponiendo” al método “m1” perteneciente de la clase</w:t>
+      </w:r>
+      <w:r>
+        <w:rPr>
+          <w:rFonts w:ascii="Arial" w:hAnsi="Arial" w:cs="Arial"/>
+          <w:sz w:val="24"/>
+        </w:rPr>
+        <w:t xml:space="preserve"> padre</w:t>
+      </w:r>
+      <w:r>
+        <w:rPr>
+          <w:rFonts w:ascii="Arial" w:hAnsi="Arial" w:cs="Arial"/>
+          <w:sz w:val="24"/>
+        </w:rPr>
+        <w:t>; en efecto se imprime “alarma 1”</w:t>
+      </w:r>
+      <w:r>
+        <w:rPr>
+          <w:rFonts w:ascii="Arial" w:hAnsi="Arial" w:cs="Arial"/>
+          <w:sz w:val="24"/>
+        </w:rPr>
+        <w:t>.</w:t>
+      </w:r>
+    </w:p>
+    <w:p>
+      <w:pPr>
+        <w:jc w:val="both"/>
+        <w:rPr>
+          <w:rFonts w:ascii="Arial" w:hAnsi="Arial" w:cs="Arial"/>
+          <w:b/>
+          <w:sz w:val="24"/>
+        </w:rPr>
+      </w:pPr>
+    </w:p>
+    <w:p>
+      <w:pPr>
+        <w:rPr>
+          <w:rFonts w:ascii="Arial" w:hAnsi="Arial" w:cs="Arial"/>
+          <w:b/>
+          <w:sz w:val="24"/>
+        </w:rPr>
+      </w:pPr>
+      <w:r>
+        <w:rPr>
+          <w:rFonts w:ascii="Arial" w:hAnsi="Arial" w:cs="Arial"/>
+          <w:b/>
+          <w:sz w:val="24"/>
+        </w:rPr>
+        <w:br w:type="page"/>
+      </w:r>
+    </w:p>
+    <w:p>
+      <w:pPr>
+        <w:jc w:val="both"/>
+        <w:rPr>
+          <w:rFonts w:ascii="Arial" w:hAnsi="Arial" w:cs="Arial"/>
+          <w:b/>
+          <w:i/>
+          <w:sz w:val="24"/>
+        </w:rPr>
+      </w:pPr>
+      <w:r>
+        <w:rPr>
+          <w:rFonts w:ascii="Arial" w:hAnsi="Arial" w:cs="Arial"/>
+          <w:b/>
+          <w:i/>
+          <w:sz w:val="24"/>
+        </w:rPr>
+        <w:lastRenderedPageBreak/>
+        <w:t xml:space="preserve">Ejercicio 3 y 4: </w:t>
+      </w:r>
+    </w:p>
+    <w:p>
+      <w:pPr>
+        <w:jc w:val="both"/>
+        <w:rPr>
+          <w:rFonts w:ascii="Arial" w:hAnsi="Arial" w:cs="Arial"/>
+          <w:sz w:val="24"/>
+        </w:rPr>
+      </w:pPr>
+      <w:r>
+        <w:rPr>
+          <w:rFonts w:ascii="Arial" w:hAnsi="Arial" w:cs="Arial"/>
+          <w:sz w:val="24"/>
+        </w:rPr>
+        <w:t>Tanto el .jar como las clases y el UML, se encuentran en el archivo comprimido. Sin embargo, se adjuntarán los diagramas UML en este documento.</w:t>
+      </w:r>
+    </w:p>
+    <w:p>
+      <w:pPr>
+        <w:jc w:val="both"/>
+        <w:rPr>
+          <w:rFonts w:ascii="Arial" w:hAnsi="Arial" w:cs="Arial"/>
+          <w:sz w:val="24"/>
+        </w:rPr>
+      </w:pPr>
+    </w:p>
+    <w:p>
+      <w:pPr>
+        <w:jc w:val="both"/>
+        <w:rPr>
+          <w:rFonts w:ascii="Arial" w:hAnsi="Arial" w:cs="Arial"/>
+          <w:i/>
+          <w:sz w:val="24"/>
+        </w:rPr>
+      </w:pPr>
+      <w:r>
+        <w:rPr>
+          <w:rFonts w:ascii="Arial" w:hAnsi="Arial" w:cs="Arial"/>
+          <w:i/>
+          <w:sz w:val="24"/>
+        </w:rPr>
+        <w:t>UML Ejercicio 3</w:t>
+      </w:r>
+    </w:p>
+    <w:p>
+      <w:pPr>
+        <w:jc w:val="both"/>
+        <w:rPr>
+          <w:rFonts w:ascii="Arial" w:hAnsi="Arial" w:cs="Arial"/>
+          <w:i/>
+          <w:sz w:val="24"/>
+        </w:rPr>
+      </w:pPr>
+      <w:r>
+        <w:rPr>
+          <w:rFonts w:ascii="Arial" w:hAnsi="Arial" w:cs="Arial"/>
+          <w:i/>
+          <w:sz w:val="24"/>
+        </w:rPr>
+        <w:drawing>
+          <wp:anchor distT="0" distB="0" distL="114300" distR="114300" simplePos="0" relativeHeight="251658240" behindDoc="0" locked="0" layoutInCell="1" allowOverlap="1">
+            <wp:simplePos x="0" y="0"/>
+            <wp:positionH relativeFrom="margin">
+              <wp:posOffset>-635</wp:posOffset>
+            </wp:positionH>
+            <wp:positionV relativeFrom="paragraph">
+              <wp:posOffset>19685</wp:posOffset>
+            </wp:positionV>
+            <wp:extent cx="8569960" cy="2641600"/>
+            <wp:effectExtent l="0" t="0" r="2540" b="6350"/>
+            <wp:wrapSquare wrapText="bothSides"/>
+            <wp:docPr id="2" name="Picture 2" descr="C:\Users\Usuario\AppData\Local\Microsoft\Windows\INetCache\Content.Word\UML EjercicioAlarma.png"/>
+            <wp:cNvGraphicFramePr>
+              <a:graphicFrameLocks xmlns:a="http://schemas.openxmlformats.org/drawingml/2006/main" noChangeAspect="1"/>
+            </wp:cNvGraphicFramePr>
+            <a:graphic xmlns:a="http://schemas.openxmlformats.org/drawingml/2006/main">
+              <a:graphicData uri="http://schemas.openxmlformats.org/drawingml/2006/picture">
+                <pic:pic xmlns:pic="http://schemas.openxmlformats.org/drawingml/2006/picture">
+                  <pic:nvPicPr>
+                    <pic:cNvPr id="0" name="Picture 1" descr="C:\Users\Usuario\AppData\Local\Microsoft\Windows\INetCache\Content.Word\UML EjercicioAlarma.png"/>
+                    <pic:cNvPicPr>
+                      <a:picLocks noChangeAspect="1" noChangeArrowheads="1"/>
+                    </pic:cNvPicPr>
+                  </pic:nvPicPr>
+                  <pic:blipFill>
+                    <a:blip r:embed="rId8">
+                      <a:extLst>
+                        <a:ext uri="{28A0092B-C50C-407E-A947-70E740481C1C}">
+                          <a14:useLocalDpi xmlns:a14="http://schemas.microsoft.com/office/drawing/2010/main" val="0"/>
+                        </a:ext>
+                      </a:extLst>
+                    </a:blip>
+                    <a:srcRect/>
+                    <a:stretch>
+                      <a:fillRect/>
+                    </a:stretch>
+                  </pic:blipFill>
+                  <pic:spPr bwMode="auto">
+                    <a:xfrm>
+                      <a:off x="0" y="0"/>
+                      <a:ext cx="8569960" cy="2641600"/>
+                    </a:xfrm>
+                    <a:prstGeom prst="rect">
+                      <a:avLst/>
+                    </a:prstGeom>
+                    <a:noFill/>
+                    <a:ln>
+                      <a:noFill/>
+                    </a:ln>
+                  </pic:spPr>
+                </pic:pic>
+              </a:graphicData>
+            </a:graphic>
+            <wp14:sizeRelH relativeFrom="margin">
+              <wp14:pctWidth>0</wp14:pctWidth>
+            </wp14:sizeRelH>
+            <wp14:sizeRelV relativeFrom="margin">
+              <wp14:pctHeight>0</wp14:pctHeight>
+            </wp14:sizeRelV>
+          </wp:anchor>
+        </w:drawing>
+      </w:r>
+    </w:p>
+    <w:p>
+      <w:pPr>
+        <w:jc w:val="both"/>
+        <w:rPr>
+          <w:rFonts w:ascii="Arial" w:hAnsi="Arial" w:cs="Arial"/>
+          <w:i/>
+          <w:sz w:val="24"/>
+        </w:rPr>
+      </w:pPr>
+    </w:p>
+    <w:p>
+      <w:pPr>
+        <w:jc w:val="both"/>
+        <w:rPr>
+          <w:rFonts w:ascii="Arial" w:hAnsi="Arial" w:cs="Arial"/>
+          <w:i/>
+          <w:sz w:val="24"/>
+        </w:rPr>
+      </w:pPr>
+    </w:p>
+    <w:p>
+      <w:pPr>
+        <w:jc w:val="both"/>
+        <w:rPr>
+          <w:rFonts w:ascii="Arial" w:hAnsi="Arial" w:cs="Arial"/>
+          <w:i/>
+          <w:sz w:val="24"/>
+        </w:rPr>
+      </w:pPr>
+    </w:p>
+    <w:p>
+      <w:pPr>
+        <w:jc w:val="both"/>
+        <w:rPr>
+          <w:rFonts w:ascii="Arial" w:hAnsi="Arial" w:cs="Arial"/>
+          <w:i/>
+          <w:sz w:val="24"/>
+        </w:rPr>
+      </w:pPr>
+    </w:p>
+    <w:p>
+      <w:pPr>
+        <w:jc w:val="both"/>
+        <w:rPr>
+          <w:rFonts w:ascii="Arial" w:hAnsi="Arial" w:cs="Arial"/>
+          <w:i/>
+          <w:sz w:val="24"/>
+        </w:rPr>
+      </w:pPr>
+    </w:p>
+    <w:p>
+      <w:pPr>
+        <w:jc w:val="both"/>
+        <w:rPr>
+          <w:rFonts w:ascii="Arial" w:hAnsi="Arial" w:cs="Arial"/>
+          <w:i/>
+          <w:sz w:val="24"/>
+        </w:rPr>
+      </w:pPr>
+    </w:p>
+    <w:p>
+      <w:pPr>
+        <w:jc w:val="both"/>
+        <w:rPr>
+          <w:rFonts w:ascii="Arial" w:hAnsi="Arial" w:cs="Arial"/>
+          <w:i/>
+          <w:sz w:val="24"/>
+        </w:rPr>
+      </w:pPr>
+    </w:p>
+    <w:p>
+      <w:pPr>
+        <w:jc w:val="both"/>
+        <w:rPr>
+          <w:rFonts w:ascii="Arial" w:hAnsi="Arial" w:cs="Arial"/>
+          <w:i/>
+          <w:sz w:val="24"/>
+        </w:rPr>
+      </w:pPr>
+    </w:p>
+    <w:p>
+      <w:pPr>
+        <w:jc w:val="both"/>
+        <w:rPr>
+          <w:rFonts w:ascii="Arial" w:hAnsi="Arial" w:cs="Arial"/>
+          <w:b/>
+          <w:sz w:val="24"/>
+        </w:rPr>
+      </w:pPr>
+      <w:r>
+        <w:rPr>
+          <w:rFonts w:ascii="Arial" w:hAnsi="Arial" w:cs="Arial"/>
+          <w:i/>
+          <w:sz w:val="24"/>
+        </w:rPr>
+        <w:lastRenderedPageBreak/>
+        <w:t>UML Ejercicio 4</w:t>
+      </w:r>
+      <w:r>
+        <w:rPr>
+          <w:rFonts w:ascii="Arial" w:hAnsi="Arial" w:cs="Arial"/>
+          <w:i/>
+          <w:sz w:val="24"/>
+        </w:rPr>
+        <w:drawing>
+          <wp:anchor distT="0" distB="0" distL="114300" distR="114300" simplePos="0" relativeHeight="251659264" behindDoc="0" locked="0" layoutInCell="1" allowOverlap="1">
+            <wp:simplePos x="0" y="0"/>
+            <wp:positionH relativeFrom="column">
+              <wp:posOffset>0</wp:posOffset>
+            </wp:positionH>
+            <wp:positionV relativeFrom="paragraph">
+              <wp:posOffset>186055</wp:posOffset>
+            </wp:positionV>
+            <wp:extent cx="8483600" cy="4165600"/>
+            <wp:effectExtent l="0" t="0" r="0" b="6350"/>
+            <wp:wrapSquare wrapText="bothSides"/>
+            <wp:docPr id="3" name="Picture 3" descr="C:\Users\Usuario\AppData\Local\Microsoft\Windows\INetCache\Content.Word\UML EjercicioMilitares.png"/>
+            <wp:cNvGraphicFramePr>
+              <a:graphicFrameLocks xmlns:a="http://schemas.openxmlformats.org/drawingml/2006/main" noChangeAspect="1"/>
+            </wp:cNvGraphicFramePr>
+            <a:graphic xmlns:a="http://schemas.openxmlformats.org/drawingml/2006/main">
+              <a:graphicData uri="http://schemas.openxmlformats.org/drawingml/2006/picture">
+                <pic:pic xmlns:pic="http://schemas.openxmlformats.org/drawingml/2006/picture">
+                  <pic:nvPicPr>
+                    <pic:cNvPr id="0" name="Picture 2" descr="C:\Users\Usuario\AppData\Local\Microsoft\Windows\INetCache\Content.Word\UML EjercicioMilitares.png"/>
+                    <pic:cNvPicPr>
+                      <a:picLocks noChangeAspect="1" noChangeArrowheads="1"/>
+                    </pic:cNvPicPr>
+                  </pic:nvPicPr>
+                  <pic:blipFill>
+                    <a:blip r:embed="rId9">
+                      <a:extLst>
+                        <a:ext uri="{28A0092B-C50C-407E-A947-70E740481C1C}">
+                          <a14:useLocalDpi xmlns:a14="http://schemas.microsoft.com/office/drawing/2010/main" val="0"/>
+                        </a:ext>
+                      </a:extLst>
+                    </a:blip>
+                    <a:srcRect/>
+                    <a:stretch>
+                      <a:fillRect/>
+                    </a:stretch>
+                  </pic:blipFill>
+                  <pic:spPr bwMode="auto">
+                    <a:xfrm>
+                      <a:off x="0" y="0"/>
+                      <a:ext cx="8483600" cy="4165600"/>
+                    </a:xfrm>
+                    <a:prstGeom prst="rect">
+                      <a:avLst/>
+                    </a:prstGeom>
+                    <a:noFill/>
+                    <a:ln>
+                      <a:noFill/>
+                    </a:ln>
+                  </pic:spPr>
+                </pic:pic>
+              </a:graphicData>
+            </a:graphic>
+            <wp14:sizeRelH relativeFrom="margin">
+              <wp14:pctWidth>0</wp14:pctWidth>
+            </wp14:sizeRelH>
+            <wp14:sizeRelV relativeFrom="margin">
+              <wp14:pctHeight>0</wp14:pctHeight>
+            </wp14:sizeRelV>
+          </wp:anchor>
+        </w:drawing>
+      </w:r>
+    </w:p>
+    <w:p>
+      <w:pPr>
+        <w:jc w:val="both"/>
+        <w:rPr>
+          <w:rFonts w:ascii="Arial" w:hAnsi="Arial" w:cs="Arial"/>
+          <w:b/>
+          <w:sz w:val="24"/>
+        </w:rPr>
+      </w:pPr>
+    </w:p>
+    <w:p>
+      <w:pPr>
+        <w:jc w:val="both"/>
+        <w:rPr>
+          <w:rFonts w:ascii="Arial" w:hAnsi="Arial" w:cs="Arial"/>
+          <w:b/>
+          <w:sz w:val="24"/>
+        </w:rPr>
+      </w:pPr>
+    </w:p>
+    <w:p>
+      <w:pPr>
+        <w:jc w:val="both"/>
+        <w:rPr>
+          <w:rFonts w:ascii="Arial" w:hAnsi="Arial" w:cs="Arial"/>
+          <w:b/>
+          <w:sz w:val="24"/>
+        </w:rPr>
+      </w:pPr>
+    </w:p>
+    <w:p>
+      <w:pPr>
+        <w:jc w:val="both"/>
+        <w:rPr>
+          <w:rFonts w:ascii="Arial" w:hAnsi="Arial" w:cs="Arial"/>
+          <w:b/>
+          <w:sz w:val="24"/>
+        </w:rPr>
+      </w:pPr>
+    </w:p>
+    <w:p>
+      <w:pPr>
+        <w:jc w:val="both"/>
+        <w:rPr>
+          <w:rFonts w:ascii="Arial" w:hAnsi="Arial" w:cs="Arial"/>
+          <w:b/>
+          <w:sz w:val="24"/>
+        </w:rPr>
+      </w:pPr>
+    </w:p>
+    <w:p>
+      <w:pPr>
+        <w:jc w:val="both"/>
+        <w:rPr>
+          <w:rFonts w:ascii="Arial" w:hAnsi="Arial" w:cs="Arial"/>
+          <w:b/>
+          <w:sz w:val="24"/>
+        </w:rPr>
+      </w:pPr>
+    </w:p>
+    <w:p>
+      <w:pPr>
+        <w:jc w:val="both"/>
+        <w:rPr>
+          <w:rFonts w:ascii="Arial" w:hAnsi="Arial" w:cs="Arial"/>
+          <w:b/>
+          <w:sz w:val="24"/>
+        </w:rPr>
+      </w:pPr>
+    </w:p>
+    <w:p>
+      <w:pPr>
+        <w:jc w:val="both"/>
+        <w:rPr>
+          <w:rFonts w:ascii="Arial" w:hAnsi="Arial" w:cs="Arial"/>
+          <w:b/>
+          <w:sz w:val="24"/>
+        </w:rPr>
+      </w:pPr>
+    </w:p>
+    <w:p>
+      <w:pPr>
+        <w:jc w:val="both"/>
+        <w:rPr>
+          <w:rFonts w:ascii="Arial" w:hAnsi="Arial" w:cs="Arial"/>
+          <w:b/>
+          <w:sz w:val="24"/>
+        </w:rPr>
+      </w:pPr>
+    </w:p>
+    <w:p>
+      <w:pPr>
+        <w:jc w:val="both"/>
+        <w:rPr>
+          <w:rFonts w:ascii="Arial" w:hAnsi="Arial" w:cs="Arial"/>
+          <w:b/>
+          <w:sz w:val="24"/>
+        </w:rPr>
+      </w:pPr>
+    </w:p>
+    <w:p>
+      <w:pPr>
+        <w:jc w:val="both"/>
+        <w:rPr>
+          <w:rFonts w:ascii="Arial" w:hAnsi="Arial" w:cs="Arial"/>
+          <w:b/>
+          <w:sz w:val="24"/>
+        </w:rPr>
+      </w:pPr>
+    </w:p>
+    <w:p>
+      <w:pPr>
+        <w:jc w:val="both"/>
+        <w:rPr>
+          <w:rFonts w:ascii="Arial" w:hAnsi="Arial" w:cs="Arial"/>
+          <w:b/>
+          <w:sz w:val="24"/>
+        </w:rPr>
+      </w:pPr>
+    </w:p>
+    <w:p>
+      <w:pPr>
+        <w:jc w:val="both"/>
+        <w:rPr>
+          <w:rFonts w:ascii="Arial" w:hAnsi="Arial" w:cs="Arial"/>
+          <w:b/>
+          <w:sz w:val="24"/>
+        </w:rPr>
+      </w:pPr>
+    </w:p>
+    <w:p>
+      <w:pPr>
+        <w:jc w:val="both"/>
+        <w:rPr>
+          <w:rFonts w:ascii="Arial" w:hAnsi="Arial" w:cs="Arial"/>
+          <w:b/>
+          <w:sz w:val="24"/>
+        </w:rPr>
+      </w:pPr>
+    </w:p>
+    <w:p>
+      <w:pPr>
+        <w:jc w:val="both"/>
+        <w:rPr>
+          <w:rFonts w:ascii="Arial" w:hAnsi="Arial" w:cs="Arial"/>
+          <w:b/>
+          <w:sz w:val="24"/>
+        </w:rPr>
+      </w:pPr>
+    </w:p>
+    <w:p>
+      <w:pPr>
+        <w:jc w:val="both"/>
+        <w:rPr>
+          <w:rFonts w:ascii="Arial" w:hAnsi="Arial" w:cs="Arial"/>
+          <w:b/>
+          <w:sz w:val="24"/>
+        </w:rPr>
+      </w:pPr>
+    </w:p>
+    <w:p>
+      <w:pPr>
+        <w:jc w:val="both"/>
+        <w:rPr>
+          <w:rFonts w:ascii="Arial" w:hAnsi="Arial" w:cs="Arial"/>
+          <w:sz w:val="24"/>
+        </w:rPr>
+      </w:pPr>
+      <w:r>
+        <w:rPr>
+          <w:rFonts w:ascii="Arial" w:hAnsi="Arial" w:cs="Arial"/>
+          <w:b/>
+          <w:i/>
+          <w:sz w:val="24"/>
+        </w:rPr>
+        <w:t xml:space="preserve">¡Puntos extra! </w:t>
+      </w:r>
+    </w:p>
+    <w:p>
+      <w:pPr>
+        <w:rPr>
+          <w:rFonts w:ascii="Arial" w:hAnsi="Arial" w:cs="Arial"/>
+          <w:sz w:val="24"/>
+        </w:rPr>
+      </w:pPr>
+      <w:r>
+        <w:rPr>
+          <w:rFonts w:ascii="Arial" w:hAnsi="Arial" w:cs="Arial"/>
+          <w:sz w:val="24"/>
+        </w:rPr>
+        <w:t>Para la revisión de los puntos extra, se adjuntará el URL del repositorio en GitHub.</w:t>
+      </w:r>
+    </w:p>
+    <w:p>
+      <w:pPr>
+        <w:rPr>
+          <w:rFonts w:ascii="Arial" w:hAnsi="Arial" w:cs="Arial"/>
+          <w:sz w:val="24"/>
+        </w:rPr>
+      </w:pPr>
+      <w:hyperlink r:id="rId10" w:history="1">
+        <w:r>
+          <w:rPr>
+            <w:rStyle w:val="Hyperlink"/>
+            <w:rFonts w:ascii="Arial" w:hAnsi="Arial" w:cs="Arial"/>
+            <w:sz w:val="24"/>
+          </w:rPr>
+          <w:t>https://github.com/OJP98/Lab04</w:t>
+        </w:r>
+      </w:hyperlink>
+    </w:p>
+    <w:p>
+      <w:pPr>
+        <w:rPr>
+          <w:rFonts w:ascii="Arial" w:hAnsi="Arial" w:cs="Arial"/>
+          <w:sz w:val="24"/>
+        </w:rPr>
+      </w:pPr>
+    </w:p>
+    <w:p>
+      <w:pPr>
+        <w:pStyle w:val="ListParagraph"/>
         <w:rPr>
           <w:rFonts w:ascii="Arial" w:hAnsi="Arial" w:cs="Arial"/>
           <w:sz w:val="24"/>
@@ -500,7 +1207,7 @@
       </w:pPr>
     </w:p>
     <w:sectPr>
-      <w:headerReference w:type="first" r:id="rId8"/>
+      <w:headerReference w:type="first" r:id="rId11"/>
       <w:pgSz w:w="15840" w:h="12240" w:orient="landscape"/>
       <w:pgMar w:top="720" w:right="720" w:bottom="0" w:left="720" w:header="340" w:footer="340" w:gutter="0"/>
       <w:cols w:space="708"/>
@@ -1022,6 +1729,119 @@
     </w:lvl>
   </w:abstractNum>
   <w:abstractNum w:abstractNumId="3" w15:restartNumberingAfterBreak="0">
+    <w:nsid w:val="2ACC0F37"/>
+    <w:multiLevelType w:val="hybridMultilevel"/>
+    <w:tmpl w:val="C100906C"/>
+    <w:lvl w:ilvl="0" w:tplc="100A0001">
+      <w:start w:val="1"/>
+      <w:numFmt w:val="bullet"/>
+      <w:lvlText w:val=""/>
+      <w:lvlJc w:val="left"/>
+      <w:pPr>
+        <w:ind w:left="1440" w:hanging="360"/>
+      </w:pPr>
+      <w:rPr>
+        <w:rFonts w:ascii="Symbol" w:hAnsi="Symbol" w:hint="default"/>
+      </w:rPr>
+    </w:lvl>
+    <w:lvl w:ilvl="1" w:tplc="100A0003" w:tentative="1">
+      <w:start w:val="1"/>
+      <w:numFmt w:val="bullet"/>
+      <w:lvlText w:val="o"/>
+      <w:lvlJc w:val="left"/>
+      <w:pPr>
+        <w:ind w:left="2160" w:hanging="360"/>
+      </w:pPr>
+      <w:rPr>
+        <w:rFonts w:ascii="Courier New" w:hAnsi="Courier New" w:cs="Courier New" w:hint="default"/>
+      </w:rPr>
+    </w:lvl>
+    <w:lvl w:ilvl="2" w:tplc="100A0005" w:tentative="1">
+      <w:start w:val="1"/>
+      <w:numFmt w:val="bullet"/>
+      <w:lvlText w:val=""/>
+      <w:lvlJc w:val="left"/>
+      <w:pPr>
+        <w:ind w:left="2880" w:hanging="360"/>
+      </w:pPr>
+      <w:rPr>
+        <w:rFonts w:ascii="Wingdings" w:hAnsi="Wingdings" w:hint="default"/>
+      </w:rPr>
+    </w:lvl>
+    <w:lvl w:ilvl="3" w:tplc="100A0001" w:tentative="1">
+      <w:start w:val="1"/>
+      <w:numFmt w:val="bullet"/>
+      <w:lvlText w:val=""/>
+      <w:lvlJc w:val="left"/>
+      <w:pPr>
+        <w:ind w:left="3600" w:hanging="360"/>
+      </w:pPr>
+      <w:rPr>
+        <w:rFonts w:ascii="Symbol" w:hAnsi="Symbol" w:hint="default"/>
+      </w:rPr>
+    </w:lvl>
+    <w:lvl w:ilvl="4" w:tplc="100A0003" w:tentative="1">
+      <w:start w:val="1"/>
+      <w:numFmt w:val="bullet"/>
+      <w:lvlText w:val="o"/>
+      <w:lvlJc w:val="left"/>
+      <w:pPr>
+        <w:ind w:left="4320" w:hanging="360"/>
+      </w:pPr>
+      <w:rPr>
+        <w:rFonts w:ascii="Courier New" w:hAnsi="Courier New" w:cs="Courier New" w:hint="default"/>
+      </w:rPr>
+    </w:lvl>
+    <w:lvl w:ilvl="5" w:tplc="100A0005" w:tentative="1">
+      <w:start w:val="1"/>
+      <w:numFmt w:val="bullet"/>
+      <w:lvlText w:val=""/>
+      <w:lvlJc w:val="left"/>
+      <w:pPr>
+        <w:ind w:left="5040" w:hanging="360"/>
+      </w:pPr>
+      <w:rPr>
+        <w:rFonts w:ascii="Wingdings" w:hAnsi="Wingdings" w:hint="default"/>
+      </w:rPr>
+    </w:lvl>
+    <w:lvl w:ilvl="6" w:tplc="100A0001" w:tentative="1">
+      <w:start w:val="1"/>
+      <w:numFmt w:val="bullet"/>
+      <w:lvlText w:val=""/>
+      <w:lvlJc w:val="left"/>
+      <w:pPr>
+        <w:ind w:left="5760" w:hanging="360"/>
+      </w:pPr>
+      <w:rPr>
+        <w:rFonts w:ascii="Symbol" w:hAnsi="Symbol" w:hint="default"/>
+      </w:rPr>
+    </w:lvl>
+    <w:lvl w:ilvl="7" w:tplc="100A0003" w:tentative="1">
+      <w:start w:val="1"/>
+      <w:numFmt w:val="bullet"/>
+      <w:lvlText w:val="o"/>
+      <w:lvlJc w:val="left"/>
+      <w:pPr>
+        <w:ind w:left="6480" w:hanging="360"/>
+      </w:pPr>
+      <w:rPr>
+        <w:rFonts w:ascii="Courier New" w:hAnsi="Courier New" w:cs="Courier New" w:hint="default"/>
+      </w:rPr>
+    </w:lvl>
+    <w:lvl w:ilvl="8" w:tplc="100A0005" w:tentative="1">
+      <w:start w:val="1"/>
+      <w:numFmt w:val="bullet"/>
+      <w:lvlText w:val=""/>
+      <w:lvlJc w:val="left"/>
+      <w:pPr>
+        <w:ind w:left="7200" w:hanging="360"/>
+      </w:pPr>
+      <w:rPr>
+        <w:rFonts w:ascii="Wingdings" w:hAnsi="Wingdings" w:hint="default"/>
+      </w:rPr>
+    </w:lvl>
+  </w:abstractNum>
+  <w:abstractNum w:abstractNumId="4" w15:restartNumberingAfterBreak="0">
     <w:nsid w:val="34C53198"/>
     <w:multiLevelType w:val="hybridMultilevel"/>
     <w:tmpl w:val="C344BEA2"/>
@@ -1134,7 +1954,7 @@
       </w:rPr>
     </w:lvl>
   </w:abstractNum>
-  <w:abstractNum w:abstractNumId="4" w15:restartNumberingAfterBreak="0">
+  <w:abstractNum w:abstractNumId="5" w15:restartNumberingAfterBreak="0">
     <w:nsid w:val="53995F2F"/>
     <w:multiLevelType w:val="hybridMultilevel"/>
     <w:tmpl w:val="BC12A336"/>
@@ -1247,7 +2067,7 @@
       </w:rPr>
     </w:lvl>
   </w:abstractNum>
-  <w:abstractNum w:abstractNumId="5" w15:restartNumberingAfterBreak="0">
+  <w:abstractNum w:abstractNumId="6" w15:restartNumberingAfterBreak="0">
     <w:nsid w:val="576A5338"/>
     <w:multiLevelType w:val="hybridMultilevel"/>
     <w:tmpl w:val="E4D6A382"/>
@@ -1336,7 +2156,7 @@
       </w:pPr>
     </w:lvl>
   </w:abstractNum>
-  <w:abstractNum w:abstractNumId="6" w15:restartNumberingAfterBreak="0">
+  <w:abstractNum w:abstractNumId="7" w15:restartNumberingAfterBreak="0">
     <w:nsid w:val="60D8167B"/>
     <w:multiLevelType w:val="hybridMultilevel"/>
     <w:tmpl w:val="F64AFA78"/>
@@ -1425,7 +2245,120 @@
       </w:pPr>
     </w:lvl>
   </w:abstractNum>
-  <w:abstractNum w:abstractNumId="7" w15:restartNumberingAfterBreak="0">
+  <w:abstractNum w:abstractNumId="8" w15:restartNumberingAfterBreak="0">
+    <w:nsid w:val="68C772F7"/>
+    <w:multiLevelType w:val="hybridMultilevel"/>
+    <w:tmpl w:val="7018B644"/>
+    <w:lvl w:ilvl="0" w:tplc="100A0001">
+      <w:start w:val="1"/>
+      <w:numFmt w:val="bullet"/>
+      <w:lvlText w:val=""/>
+      <w:lvlJc w:val="left"/>
+      <w:pPr>
+        <w:ind w:left="1440" w:hanging="360"/>
+      </w:pPr>
+      <w:rPr>
+        <w:rFonts w:ascii="Symbol" w:hAnsi="Symbol" w:hint="default"/>
+      </w:rPr>
+    </w:lvl>
+    <w:lvl w:ilvl="1" w:tplc="100A0003" w:tentative="1">
+      <w:start w:val="1"/>
+      <w:numFmt w:val="bullet"/>
+      <w:lvlText w:val="o"/>
+      <w:lvlJc w:val="left"/>
+      <w:pPr>
+        <w:ind w:left="2160" w:hanging="360"/>
+      </w:pPr>
+      <w:rPr>
+        <w:rFonts w:ascii="Courier New" w:hAnsi="Courier New" w:cs="Courier New" w:hint="default"/>
+      </w:rPr>
+    </w:lvl>
+    <w:lvl w:ilvl="2" w:tplc="100A0005" w:tentative="1">
+      <w:start w:val="1"/>
+      <w:numFmt w:val="bullet"/>
+      <w:lvlText w:val=""/>
+      <w:lvlJc w:val="left"/>
+      <w:pPr>
+        <w:ind w:left="2880" w:hanging="360"/>
+      </w:pPr>
+      <w:rPr>
+        <w:rFonts w:ascii="Wingdings" w:hAnsi="Wingdings" w:hint="default"/>
+      </w:rPr>
+    </w:lvl>
+    <w:lvl w:ilvl="3" w:tplc="100A0001" w:tentative="1">
+      <w:start w:val="1"/>
+      <w:numFmt w:val="bullet"/>
+      <w:lvlText w:val=""/>
+      <w:lvlJc w:val="left"/>
+      <w:pPr>
+        <w:ind w:left="3600" w:hanging="360"/>
+      </w:pPr>
+      <w:rPr>
+        <w:rFonts w:ascii="Symbol" w:hAnsi="Symbol" w:hint="default"/>
+      </w:rPr>
+    </w:lvl>
+    <w:lvl w:ilvl="4" w:tplc="100A0003" w:tentative="1">
+      <w:start w:val="1"/>
+      <w:numFmt w:val="bullet"/>
+      <w:lvlText w:val="o"/>
+      <w:lvlJc w:val="left"/>
+      <w:pPr>
+        <w:ind w:left="4320" w:hanging="360"/>
+      </w:pPr>
+      <w:rPr>
+        <w:rFonts w:ascii="Courier New" w:hAnsi="Courier New" w:cs="Courier New" w:hint="default"/>
+      </w:rPr>
+    </w:lvl>
+    <w:lvl w:ilvl="5" w:tplc="100A0005" w:tentative="1">
+      <w:start w:val="1"/>
+      <w:numFmt w:val="bullet"/>
+      <w:lvlText w:val=""/>
+      <w:lvlJc w:val="left"/>
+      <w:pPr>
+        <w:ind w:left="5040" w:hanging="360"/>
+      </w:pPr>
+      <w:rPr>
+        <w:rFonts w:ascii="Wingdings" w:hAnsi="Wingdings" w:hint="default"/>
+      </w:rPr>
+    </w:lvl>
+    <w:lvl w:ilvl="6" w:tplc="100A0001" w:tentative="1">
+      <w:start w:val="1"/>
+      <w:numFmt w:val="bullet"/>
+      <w:lvlText w:val=""/>
+      <w:lvlJc w:val="left"/>
+      <w:pPr>
+        <w:ind w:left="5760" w:hanging="360"/>
+      </w:pPr>
+      <w:rPr>
+        <w:rFonts w:ascii="Symbol" w:hAnsi="Symbol" w:hint="default"/>
+      </w:rPr>
+    </w:lvl>
+    <w:lvl w:ilvl="7" w:tplc="100A0003" w:tentative="1">
+      <w:start w:val="1"/>
+      <w:numFmt w:val="bullet"/>
+      <w:lvlText w:val="o"/>
+      <w:lvlJc w:val="left"/>
+      <w:pPr>
+        <w:ind w:left="6480" w:hanging="360"/>
+      </w:pPr>
+      <w:rPr>
+        <w:rFonts w:ascii="Courier New" w:hAnsi="Courier New" w:cs="Courier New" w:hint="default"/>
+      </w:rPr>
+    </w:lvl>
+    <w:lvl w:ilvl="8" w:tplc="100A0005" w:tentative="1">
+      <w:start w:val="1"/>
+      <w:numFmt w:val="bullet"/>
+      <w:lvlText w:val=""/>
+      <w:lvlJc w:val="left"/>
+      <w:pPr>
+        <w:ind w:left="7200" w:hanging="360"/>
+      </w:pPr>
+      <w:rPr>
+        <w:rFonts w:ascii="Wingdings" w:hAnsi="Wingdings" w:hint="default"/>
+      </w:rPr>
+    </w:lvl>
+  </w:abstractNum>
+  <w:abstractNum w:abstractNumId="9" w15:restartNumberingAfterBreak="0">
     <w:nsid w:val="69E0161A"/>
     <w:multiLevelType w:val="hybridMultilevel"/>
     <w:tmpl w:val="BCFCC442"/>
@@ -1514,7 +2447,7 @@
       </w:pPr>
     </w:lvl>
   </w:abstractNum>
-  <w:abstractNum w:abstractNumId="8" w15:restartNumberingAfterBreak="0">
+  <w:abstractNum w:abstractNumId="10" w15:restartNumberingAfterBreak="0">
     <w:nsid w:val="74F811D8"/>
     <w:multiLevelType w:val="hybridMultilevel"/>
     <w:tmpl w:val="8F1ED68A"/>
@@ -1627,7 +2560,7 @@
       </w:rPr>
     </w:lvl>
   </w:abstractNum>
-  <w:abstractNum w:abstractNumId="9" w15:restartNumberingAfterBreak="0">
+  <w:abstractNum w:abstractNumId="11" w15:restartNumberingAfterBreak="0">
     <w:nsid w:val="77C16A84"/>
     <w:multiLevelType w:val="hybridMultilevel"/>
     <w:tmpl w:val="56CA0CA8"/>
@@ -1717,34 +2650,40 @@
     </w:lvl>
   </w:abstractNum>
   <w:num w:numId="1">
-    <w:abstractNumId w:val="3"/>
+    <w:abstractNumId w:val="4"/>
   </w:num>
   <w:num w:numId="2">
-    <w:abstractNumId w:val="4"/>
+    <w:abstractNumId w:val="5"/>
   </w:num>
   <w:num w:numId="3">
     <w:abstractNumId w:val="2"/>
   </w:num>
   <w:num w:numId="4">
-    <w:abstractNumId w:val="8"/>
+    <w:abstractNumId w:val="10"/>
   </w:num>
   <w:num w:numId="5">
     <w:abstractNumId w:val="0"/>
   </w:num>
   <w:num w:numId="6">
+    <w:abstractNumId w:val="7"/>
+  </w:num>
+  <w:num w:numId="7">
+    <w:abstractNumId w:val="11"/>
+  </w:num>
+  <w:num w:numId="8">
     <w:abstractNumId w:val="6"/>
   </w:num>
-  <w:num w:numId="7">
+  <w:num w:numId="9">
     <w:abstractNumId w:val="9"/>
-  </w:num>
-  <w:num w:numId="8">
-    <w:abstractNumId w:val="5"/>
-  </w:num>
-  <w:num w:numId="9">
-    <w:abstractNumId w:val="7"/>
   </w:num>
   <w:num w:numId="10">
     <w:abstractNumId w:val="1"/>
+  </w:num>
+  <w:num w:numId="11">
+    <w:abstractNumId w:val="8"/>
+  </w:num>
+  <w:num w:numId="12">
+    <w:abstractNumId w:val="3"/>
   </w:num>
 </w:numbering>
 </file>
@@ -2250,6 +3189,80 @@
       <w:noProof/>
     </w:rPr>
   </w:style>
+  <w:style w:type="character" w:styleId="Hyperlink">
+    <w:name w:val="Hyperlink"/>
+    <w:basedOn w:val="DefaultParagraphFont"/>
+    <w:uiPriority w:val="99"/>
+    <w:unhideWhenUsed/>
+    <w:rsid w:val="0082027E"/>
+    <w:rPr>
+      <w:color w:val="0563C1" w:themeColor="hyperlink"/>
+      <w:u w:val="single"/>
+    </w:rPr>
+  </w:style>
+  <w:style w:type="character" w:styleId="UnresolvedMention">
+    <w:name w:val="Unresolved Mention"/>
+    <w:basedOn w:val="DefaultParagraphFont"/>
+    <w:uiPriority w:val="99"/>
+    <w:semiHidden/>
+    <w:unhideWhenUsed/>
+    <w:rsid w:val="0082027E"/>
+    <w:rPr>
+      <w:color w:val="808080"/>
+      <w:shd w:val="clear" w:color="auto" w:fill="E6E6E6"/>
+    </w:rPr>
+  </w:style>
+  <w:style w:type="paragraph" w:styleId="HTMLPreformatted">
+    <w:name w:val="HTML Preformatted"/>
+    <w:basedOn w:val="Normal"/>
+    <w:link w:val="HTMLPreformattedChar"/>
+    <w:uiPriority w:val="99"/>
+    <w:semiHidden/>
+    <w:unhideWhenUsed/>
+    <w:rsid w:val="0082027E"/>
+    <w:pPr>
+      <w:tabs>
+        <w:tab w:val="left" w:pos="916"/>
+        <w:tab w:val="left" w:pos="1832"/>
+        <w:tab w:val="left" w:pos="2748"/>
+        <w:tab w:val="left" w:pos="3664"/>
+        <w:tab w:val="left" w:pos="4580"/>
+        <w:tab w:val="left" w:pos="5496"/>
+        <w:tab w:val="left" w:pos="6412"/>
+        <w:tab w:val="left" w:pos="7328"/>
+        <w:tab w:val="left" w:pos="8244"/>
+        <w:tab w:val="left" w:pos="9160"/>
+        <w:tab w:val="left" w:pos="10076"/>
+        <w:tab w:val="left" w:pos="10992"/>
+        <w:tab w:val="left" w:pos="11908"/>
+        <w:tab w:val="left" w:pos="12824"/>
+        <w:tab w:val="left" w:pos="13740"/>
+        <w:tab w:val="left" w:pos="14656"/>
+      </w:tabs>
+      <w:spacing w:after="0" w:line="240" w:lineRule="auto"/>
+    </w:pPr>
+    <w:rPr>
+      <w:rFonts w:ascii="Courier New" w:eastAsia="Times New Roman" w:hAnsi="Courier New" w:cs="Courier New"/>
+      <w:noProof w:val="0"/>
+      <w:sz w:val="20"/>
+      <w:szCs w:val="20"/>
+      <w:lang w:eastAsia="es-GT"/>
+    </w:rPr>
+  </w:style>
+  <w:style w:type="character" w:customStyle="1" w:styleId="HTMLPreformattedChar">
+    <w:name w:val="HTML Preformatted Char"/>
+    <w:basedOn w:val="DefaultParagraphFont"/>
+    <w:link w:val="HTMLPreformatted"/>
+    <w:uiPriority w:val="99"/>
+    <w:semiHidden/>
+    <w:rsid w:val="0082027E"/>
+    <w:rPr>
+      <w:rFonts w:ascii="Courier New" w:eastAsia="Times New Roman" w:hAnsi="Courier New" w:cs="Courier New"/>
+      <w:sz w:val="20"/>
+      <w:szCs w:val="20"/>
+      <w:lang w:eastAsia="es-GT"/>
+    </w:rPr>
+  </w:style>
 </w:styles>
 </file>
 
@@ -2553,7 +3566,7 @@
 </file>
 
 <file path=customXml/itemProps1.xml><?xml version="1.0" encoding="utf-8"?>
-<ds:datastoreItem xmlns:ds="http://schemas.openxmlformats.org/officeDocument/2006/customXml" ds:itemID="{535BF713-ABA4-4193-8908-203D43879216}">
+<ds:datastoreItem xmlns:ds="http://schemas.openxmlformats.org/officeDocument/2006/customXml" ds:itemID="{7F9DC658-2BF5-427F-8D0E-15D59815CF93}">
   <ds:schemaRefs>
     <ds:schemaRef ds:uri="http://schemas.openxmlformats.org/officeDocument/2006/bibliography"/>
   </ds:schemaRefs>

</xml_diff>